<commit_message>
Updated part 3 (again)
</commit_message>
<xml_diff>
--- a/Project Part 3.docx
+++ b/Project Part 3.docx
@@ -425,7 +425,23 @@
       </w:pPr>
       <w:r>
         <w:rPr/>
-        <w:t>UNIQUE Leg_Number DECIMAL(12,0) NOT NULL,</w:t>
+        <w:t xml:space="preserve">UNIQUE Leg_Number </w:t>
+      </w:r>
+      <w:r>
+        <w:rPr/>
+        <w:t>INTEGER</w:t>
+      </w:r>
+      <w:r>
+        <w:rPr/>
+        <w:t xml:space="preserve"> NOT NULL </w:t>
+      </w:r>
+      <w:r>
+        <w:rPr/>
+        <w:t>AUTO_INCREMENT</w:t>
+      </w:r>
+      <w:r>
+        <w:rPr/>
+        <w:t>,</w:t>
       </w:r>
     </w:p>
     <w:p>
@@ -592,7 +608,15 @@
       </w:pPr>
       <w:r>
         <w:rPr/>
-        <w:t>UNIQUE Leg_Number DECIMAL(12,0) NOT NULL,</w:t>
+        <w:t xml:space="preserve">UNIQUE Leg_Number </w:t>
+      </w:r>
+      <w:r>
+        <w:rPr/>
+        <w:t xml:space="preserve">INTEGER </w:t>
+      </w:r>
+      <w:r>
+        <w:rPr/>
+        <w:t>NOT NULL,</w:t>
       </w:r>
     </w:p>
     <w:p>
@@ -844,7 +868,15 @@
       </w:pPr>
       <w:r>
         <w:rPr/>
-        <w:t>Flight_Number DECIMAL(10,0) NOT NULL,</w:t>
+        <w:t xml:space="preserve">Flight_Number </w:t>
+      </w:r>
+      <w:r>
+        <w:rPr/>
+        <w:t>INTEGER</w:t>
+      </w:r>
+      <w:r>
+        <w:rPr/>
+        <w:t xml:space="preserve"> NOT NULL,</w:t>
       </w:r>
     </w:p>
     <w:p>

</xml_diff>

<commit_message>
made tail number an int
</commit_message>
<xml_diff>
--- a/Project Part 3.docx
+++ b/Project Part 3.docx
@@ -318,7 +318,15 @@
       </w:pPr>
       <w:r>
         <w:rPr/>
-        <w:t>UNIQUE Tail_Number DECIMAL(10,0) NOT NULL,</w:t>
+        <w:t xml:space="preserve">UNIQUE Tail_Number </w:t>
+      </w:r>
+      <w:r>
+        <w:rPr/>
+        <w:t>INTEGER</w:t>
+      </w:r>
+      <w:r>
+        <w:rPr/>
+        <w:t xml:space="preserve"> NOT NULL,</w:t>
       </w:r>
     </w:p>
     <w:p>
@@ -616,7 +624,15 @@
       </w:pPr>
       <w:r>
         <w:rPr/>
-        <w:t>Tail_Number DECIMAL(10,0) NOT NULL,</w:t>
+        <w:t xml:space="preserve">Tail_Number </w:t>
+      </w:r>
+      <w:r>
+        <w:rPr/>
+        <w:t>INTEGER</w:t>
+      </w:r>
+      <w:r>
+        <w:rPr/>
+        <w:t xml:space="preserve"> NOT NULL,</w:t>
       </w:r>
     </w:p>
     <w:p>

</xml_diff>